<commit_message>
Modificata una Query, aggiunti i parametri
</commit_message>
<xml_diff>
--- a/metodi.docx
+++ b/metodi.docx
@@ -1279,7 +1279,7 @@
         <w:tc>
           <w:tcPr>
             <w:tcW w:w="1417" w:type="dxa"/>
-            <w:shd w:val="clear" w:color="auto" w:fill="F4B083" w:themeFill="accent2" w:themeFillTint="99"/>
+            <w:shd w:val="clear" w:color="auto" w:fill="auto"/>
           </w:tcPr>
           <w:p>
             <w:pPr>
@@ -1289,29 +1289,6 @@
                 <w:u w:val="single"/>
               </w:rPr>
             </w:pPr>
-            <w:r>
-              <w:rPr>
-                <w:sz w:val="18"/>
-                <w:szCs w:val="18"/>
-              </w:rPr>
-              <w:t>Il nome del metodo secondo me è sbagliato</w:t>
-            </w:r>
-            <w:r>
-              <w:rPr>
-                <w:sz w:val="18"/>
-                <w:szCs w:val="18"/>
-              </w:rPr>
-              <w:t xml:space="preserve">, meglio chiamarlo </w:t>
-            </w:r>
-            <w:proofErr w:type="spellStart"/>
-            <w:r>
-              <w:rPr>
-                <w:sz w:val="18"/>
-                <w:szCs w:val="18"/>
-              </w:rPr>
-              <w:t>GetPersona</w:t>
-            </w:r>
-            <w:proofErr w:type="spellEnd"/>
           </w:p>
         </w:tc>
       </w:tr>
@@ -1391,7 +1368,27 @@
                 <w:sz w:val="18"/>
                 <w:szCs w:val="18"/>
               </w:rPr>
-              <w:t xml:space="preserve"> identificativo);</w:t>
+              <w:t xml:space="preserve"> </w:t>
+            </w:r>
+            <w:proofErr w:type="spellStart"/>
+            <w:r>
+              <w:rPr>
+                <w:rFonts w:ascii="Consolas" w:hAnsi="Consolas" w:cs="Consolas"/>
+                <w:color w:val="000000"/>
+                <w:sz w:val="18"/>
+                <w:szCs w:val="18"/>
+              </w:rPr>
+              <w:t>codiceFiscale</w:t>
+            </w:r>
+            <w:proofErr w:type="spellEnd"/>
+            <w:r>
+              <w:rPr>
+                <w:rFonts w:ascii="Consolas" w:hAnsi="Consolas" w:cs="Consolas"/>
+                <w:color w:val="000000"/>
+                <w:sz w:val="18"/>
+                <w:szCs w:val="18"/>
+              </w:rPr>
+              <w:t>);</w:t>
             </w:r>
           </w:p>
         </w:tc>
@@ -1407,12 +1404,56 @@
                 <w:lang w:val="en-US"/>
               </w:rPr>
             </w:pPr>
+            <w:r>
+              <w:rPr>
+                <w:sz w:val="18"/>
+                <w:szCs w:val="18"/>
+              </w:rPr>
+              <w:t xml:space="preserve">Cerca </w:t>
+            </w:r>
+            <w:r>
+              <w:rPr>
+                <w:sz w:val="18"/>
+                <w:szCs w:val="18"/>
+              </w:rPr>
+              <w:t xml:space="preserve">i </w:t>
+            </w:r>
+            <w:r>
+              <w:rPr>
+                <w:sz w:val="18"/>
+                <w:szCs w:val="18"/>
+              </w:rPr>
+              <w:t>dati dell’Account e</w:t>
+            </w:r>
+            <w:r>
+              <w:rPr>
+                <w:sz w:val="18"/>
+                <w:szCs w:val="18"/>
+              </w:rPr>
+              <w:t xml:space="preserve"> della Persona con il </w:t>
+            </w:r>
+            <w:proofErr w:type="spellStart"/>
+            <w:r>
+              <w:rPr>
+                <w:sz w:val="18"/>
+                <w:szCs w:val="18"/>
+              </w:rPr>
+              <w:t>codiceFiscale</w:t>
+            </w:r>
+            <w:proofErr w:type="spellEnd"/>
+            <w:r>
+              <w:rPr>
+                <w:sz w:val="18"/>
+                <w:szCs w:val="18"/>
+              </w:rPr>
+              <w:t xml:space="preserve"> uguale a quello dato. Se viene trovato, restituisce l’oggetto Persona contente i dati anagrafici e dell’account. Altrimenti restituisce un’oggetto Persona con tutti gli attributi settati a Default. Questo avviene anche in caso di eccezioni.</w:t>
+            </w:r>
           </w:p>
         </w:tc>
         <w:tc>
           <w:tcPr>
             <w:tcW w:w="1417" w:type="dxa"/>
-            <w:shd w:val="clear" w:color="auto" w:fill="F4B083" w:themeFill="accent2" w:themeFillTint="99"/>
+            <w:shd w:val="clear" w:color="auto" w:fill="auto"/>
           </w:tcPr>
           <w:p>
             <w:pPr>
@@ -1421,29 +1462,6 @@
                 <w:szCs w:val="18"/>
               </w:rPr>
             </w:pPr>
-            <w:r>
-              <w:rPr>
-                <w:sz w:val="18"/>
-                <w:szCs w:val="18"/>
-              </w:rPr>
-              <w:t>Questo metodo è inutile</w:t>
-            </w:r>
-            <w:r>
-              <w:rPr>
-                <w:sz w:val="18"/>
-                <w:szCs w:val="18"/>
-              </w:rPr>
-              <w:t xml:space="preserve">, fa le stesse cose di </w:t>
-            </w:r>
-            <w:proofErr w:type="spellStart"/>
-            <w:r>
-              <w:rPr>
-                <w:sz w:val="18"/>
-                <w:szCs w:val="18"/>
-              </w:rPr>
-              <w:t>CheckUsername</w:t>
-            </w:r>
-            <w:proofErr w:type="spellEnd"/>
           </w:p>
         </w:tc>
       </w:tr>
@@ -1560,14 +1578,7 @@
                 <w:sz w:val="18"/>
                 <w:szCs w:val="18"/>
               </w:rPr>
-              <w:t>Aggiunge un Account, e aggiunge una Persona se la persona non ha già un altro account</w:t>
-            </w:r>
-            <w:r>
-              <w:rPr>
-                <w:sz w:val="18"/>
-                <w:szCs w:val="18"/>
-              </w:rPr>
-              <w:t>.</w:t>
+              <w:t>Aggiunge un Account, e aggiunge una Persona se la persona non ha già un altro account.</w:t>
             </w:r>
           </w:p>
           <w:p>
@@ -1587,21 +1598,7 @@
                 <w:sz w:val="18"/>
                 <w:szCs w:val="18"/>
               </w:rPr>
-              <w:t xml:space="preserve">TRUE: se l’account viene </w:t>
-            </w:r>
-            <w:r>
-              <w:rPr>
-                <w:sz w:val="18"/>
-                <w:szCs w:val="18"/>
-              </w:rPr>
-              <w:t>aggiunto</w:t>
-            </w:r>
-            <w:r>
-              <w:rPr>
-                <w:sz w:val="18"/>
-                <w:szCs w:val="18"/>
-              </w:rPr>
-              <w:t xml:space="preserve"> correttamente</w:t>
+              <w:t>TRUE: se l’account viene aggiunto correttamente</w:t>
             </w:r>
           </w:p>
           <w:p>
@@ -1856,6 +1853,369 @@
                 <w:szCs w:val="18"/>
               </w:rPr>
             </w:pPr>
+            <w:r>
+              <w:rPr>
+                <w:sz w:val="18"/>
+                <w:szCs w:val="18"/>
+              </w:rPr>
+              <w:t>INPUT:</w:t>
+            </w:r>
+          </w:p>
+          <w:p>
+            <w:pPr>
+              <w:pStyle w:val="Paragrafoelenco"/>
+              <w:numPr>
+                <w:ilvl w:val="0"/>
+                <w:numId w:val="10"/>
+              </w:numPr>
+              <w:rPr>
+                <w:sz w:val="18"/>
+                <w:szCs w:val="18"/>
+              </w:rPr>
+            </w:pPr>
+            <w:r>
+              <w:rPr>
+                <w:sz w:val="18"/>
+                <w:szCs w:val="18"/>
+              </w:rPr>
+              <w:t>Identificativo: può essere codice fiscale o username dell’Account/Persona da modificare</w:t>
+            </w:r>
+          </w:p>
+          <w:p>
+            <w:pPr>
+              <w:pStyle w:val="Paragrafoelenco"/>
+              <w:numPr>
+                <w:ilvl w:val="0"/>
+                <w:numId w:val="10"/>
+              </w:numPr>
+              <w:rPr>
+                <w:sz w:val="18"/>
+                <w:szCs w:val="18"/>
+              </w:rPr>
+            </w:pPr>
+            <w:r>
+              <w:rPr>
+                <w:sz w:val="18"/>
+                <w:szCs w:val="18"/>
+              </w:rPr>
+              <w:t xml:space="preserve">Persona: contiene le informazioni da aggiornare nel DB. Se un attributo non è da aggiornare viene lasciato al suo valore di default in </w:t>
+            </w:r>
+            <w:r>
+              <w:rPr>
+                <w:sz w:val="18"/>
+                <w:szCs w:val="18"/>
+              </w:rPr>
+              <w:t>persona</w:t>
+            </w:r>
+            <w:r>
+              <w:rPr>
+                <w:sz w:val="18"/>
+                <w:szCs w:val="18"/>
+              </w:rPr>
+              <w:t>.</w:t>
+            </w:r>
+          </w:p>
+          <w:p>
+            <w:pPr>
+              <w:pStyle w:val="Paragrafoelenco"/>
+              <w:rPr>
+                <w:sz w:val="18"/>
+                <w:szCs w:val="18"/>
+              </w:rPr>
+            </w:pPr>
+            <w:r>
+              <w:rPr>
+                <w:sz w:val="18"/>
+                <w:szCs w:val="18"/>
+              </w:rPr>
+              <w:t xml:space="preserve">Es. </w:t>
+            </w:r>
+            <w:proofErr w:type="spellStart"/>
+            <w:r>
+              <w:rPr>
+                <w:sz w:val="18"/>
+                <w:szCs w:val="18"/>
+                <w:u w:val="single"/>
+              </w:rPr>
+              <w:t>persona</w:t>
+            </w:r>
+            <w:r>
+              <w:rPr>
+                <w:sz w:val="18"/>
+                <w:szCs w:val="18"/>
+              </w:rPr>
+              <w:t>.CAP</w:t>
+            </w:r>
+            <w:proofErr w:type="spellEnd"/>
+            <w:r>
+              <w:rPr>
+                <w:sz w:val="18"/>
+                <w:szCs w:val="18"/>
+              </w:rPr>
+              <w:t xml:space="preserve"> = </w:t>
+            </w:r>
+            <w:proofErr w:type="spellStart"/>
+            <w:r>
+              <w:rPr>
+                <w:sz w:val="18"/>
+                <w:szCs w:val="18"/>
+              </w:rPr>
+              <w:t>null</w:t>
+            </w:r>
+            <w:proofErr w:type="spellEnd"/>
+            <w:r>
+              <w:rPr>
+                <w:sz w:val="18"/>
+                <w:szCs w:val="18"/>
+              </w:rPr>
+              <w:t xml:space="preserve">, </w:t>
+            </w:r>
+            <w:r>
+              <w:rPr>
+                <w:sz w:val="18"/>
+                <w:szCs w:val="18"/>
+              </w:rPr>
+              <w:t xml:space="preserve">non verrà modificato nel </w:t>
+            </w:r>
+            <w:proofErr w:type="spellStart"/>
+            <w:r>
+              <w:rPr>
+                <w:sz w:val="18"/>
+                <w:szCs w:val="18"/>
+              </w:rPr>
+              <w:t>db</w:t>
+            </w:r>
+            <w:proofErr w:type="spellEnd"/>
+            <w:r>
+              <w:rPr>
+                <w:sz w:val="18"/>
+                <w:szCs w:val="18"/>
+              </w:rPr>
+              <w:t>.</w:t>
+            </w:r>
+          </w:p>
+          <w:p>
+            <w:pPr>
+              <w:pStyle w:val="Paragrafoelenco"/>
+              <w:rPr>
+                <w:sz w:val="18"/>
+                <w:szCs w:val="18"/>
+                <w:u w:val="single"/>
+              </w:rPr>
+            </w:pPr>
+            <w:proofErr w:type="spellStart"/>
+            <w:proofErr w:type="gramStart"/>
+            <w:r>
+              <w:rPr>
+                <w:sz w:val="18"/>
+                <w:szCs w:val="18"/>
+              </w:rPr>
+              <w:t>persona.Nome</w:t>
+            </w:r>
+            <w:proofErr w:type="spellEnd"/>
+            <w:proofErr w:type="gramEnd"/>
+            <w:r>
+              <w:rPr>
+                <w:sz w:val="18"/>
+                <w:szCs w:val="18"/>
+              </w:rPr>
+              <w:t xml:space="preserve"> = “Mario”, verrà aggiornato.</w:t>
+            </w:r>
+          </w:p>
+          <w:p>
+            <w:pPr>
+              <w:pStyle w:val="Paragrafoelenco"/>
+              <w:rPr>
+                <w:sz w:val="18"/>
+                <w:szCs w:val="18"/>
+              </w:rPr>
+            </w:pPr>
+            <w:proofErr w:type="spellStart"/>
+            <w:proofErr w:type="gramStart"/>
+            <w:r>
+              <w:rPr>
+                <w:sz w:val="18"/>
+                <w:szCs w:val="18"/>
+              </w:rPr>
+              <w:t>p</w:t>
+            </w:r>
+            <w:r>
+              <w:rPr>
+                <w:sz w:val="18"/>
+                <w:szCs w:val="18"/>
+              </w:rPr>
+              <w:t>ersona.Cogome</w:t>
+            </w:r>
+            <w:proofErr w:type="spellEnd"/>
+            <w:proofErr w:type="gramEnd"/>
+            <w:r>
+              <w:rPr>
+                <w:sz w:val="18"/>
+                <w:szCs w:val="18"/>
+              </w:rPr>
+              <w:t xml:space="preserve"> = </w:t>
+            </w:r>
+            <w:proofErr w:type="spellStart"/>
+            <w:r>
+              <w:rPr>
+                <w:sz w:val="18"/>
+                <w:szCs w:val="18"/>
+              </w:rPr>
+              <w:t>string.Empty</w:t>
+            </w:r>
+            <w:proofErr w:type="spellEnd"/>
+            <w:r>
+              <w:rPr>
+                <w:sz w:val="18"/>
+                <w:szCs w:val="18"/>
+              </w:rPr>
+              <w:t>, non verrà aggiornato.</w:t>
+            </w:r>
+          </w:p>
+          <w:p>
+            <w:pPr>
+              <w:rPr>
+                <w:sz w:val="18"/>
+                <w:szCs w:val="18"/>
+              </w:rPr>
+            </w:pPr>
+            <w:r>
+              <w:rPr>
+                <w:sz w:val="18"/>
+                <w:szCs w:val="18"/>
+              </w:rPr>
+              <w:t>OUTPUT:</w:t>
+            </w:r>
+          </w:p>
+          <w:p>
+            <w:pPr>
+              <w:pStyle w:val="Paragrafoelenco"/>
+              <w:numPr>
+                <w:ilvl w:val="0"/>
+                <w:numId w:val="11"/>
+              </w:numPr>
+              <w:rPr>
+                <w:sz w:val="18"/>
+                <w:szCs w:val="18"/>
+              </w:rPr>
+            </w:pPr>
+            <w:r>
+              <w:rPr>
+                <w:sz w:val="18"/>
+                <w:szCs w:val="18"/>
+              </w:rPr>
+              <w:t>TRUE: profilo modificato correttamente.</w:t>
+            </w:r>
+          </w:p>
+          <w:p>
+            <w:pPr>
+              <w:pStyle w:val="Paragrafoelenco"/>
+              <w:numPr>
+                <w:ilvl w:val="0"/>
+                <w:numId w:val="6"/>
+              </w:numPr>
+              <w:rPr>
+                <w:sz w:val="18"/>
+                <w:szCs w:val="18"/>
+              </w:rPr>
+            </w:pPr>
+            <w:r>
+              <w:rPr>
+                <w:sz w:val="18"/>
+                <w:szCs w:val="18"/>
+              </w:rPr>
+              <w:t>FALSE:</w:t>
+            </w:r>
+          </w:p>
+          <w:p>
+            <w:pPr>
+              <w:pStyle w:val="Paragrafoelenco"/>
+              <w:numPr>
+                <w:ilvl w:val="0"/>
+                <w:numId w:val="9"/>
+              </w:numPr>
+              <w:rPr>
+                <w:sz w:val="18"/>
+                <w:szCs w:val="18"/>
+              </w:rPr>
+            </w:pPr>
+            <w:r>
+              <w:rPr>
+                <w:sz w:val="18"/>
+                <w:szCs w:val="18"/>
+              </w:rPr>
+              <w:t>Account non modificato</w:t>
+            </w:r>
+          </w:p>
+          <w:p>
+            <w:pPr>
+              <w:pStyle w:val="Paragrafoelenco"/>
+              <w:numPr>
+                <w:ilvl w:val="0"/>
+                <w:numId w:val="9"/>
+              </w:numPr>
+              <w:rPr>
+                <w:sz w:val="18"/>
+                <w:szCs w:val="18"/>
+              </w:rPr>
+            </w:pPr>
+            <w:r>
+              <w:rPr>
+                <w:sz w:val="18"/>
+                <w:szCs w:val="18"/>
+              </w:rPr>
+              <w:lastRenderedPageBreak/>
+              <w:t>Errore nella query</w:t>
+            </w:r>
+          </w:p>
+          <w:p>
+            <w:pPr>
+              <w:pStyle w:val="Paragrafoelenco"/>
+              <w:numPr>
+                <w:ilvl w:val="0"/>
+                <w:numId w:val="9"/>
+              </w:numPr>
+              <w:rPr>
+                <w:sz w:val="18"/>
+                <w:szCs w:val="18"/>
+              </w:rPr>
+            </w:pPr>
+            <w:r>
+              <w:rPr>
+                <w:sz w:val="18"/>
+                <w:szCs w:val="18"/>
+              </w:rPr>
+              <w:t>Connessione non eseguita con il DB</w:t>
+            </w:r>
+          </w:p>
+          <w:p>
+            <w:pPr>
+              <w:pStyle w:val="Paragrafoelenco"/>
+              <w:numPr>
+                <w:ilvl w:val="0"/>
+                <w:numId w:val="9"/>
+              </w:numPr>
+              <w:rPr>
+                <w:sz w:val="18"/>
+                <w:szCs w:val="18"/>
+              </w:rPr>
+            </w:pPr>
+            <w:r>
+              <w:rPr>
+                <w:sz w:val="18"/>
+                <w:szCs w:val="18"/>
+              </w:rPr>
+              <w:t>Altra eccezione</w:t>
+            </w:r>
+          </w:p>
+          <w:p>
+            <w:pPr>
+              <w:ind w:left="360"/>
+              <w:rPr>
+                <w:sz w:val="18"/>
+                <w:szCs w:val="18"/>
+              </w:rPr>
+            </w:pPr>
           </w:p>
         </w:tc>
         <w:tc>
@@ -1870,13 +2230,6 @@
                 <w:u w:val="single"/>
               </w:rPr>
             </w:pPr>
-            <w:r>
-              <w:rPr>
-                <w:sz w:val="18"/>
-                <w:szCs w:val="18"/>
-              </w:rPr>
-              <w:t>True se modifica avvenuta con successo altrimenti false</w:t>
-            </w:r>
           </w:p>
         </w:tc>
       </w:tr>
@@ -1892,13 +2245,7 @@
               <w:jc w:val="center"/>
             </w:pPr>
             <w:r>
-              <w:t>Conto</w:t>
-            </w:r>
-            <w:r>
-              <w:t xml:space="preserve"> </w:t>
-            </w:r>
-            <w:r>
-              <w:t>Corrente</w:t>
+              <w:t>Conto Corrente</w:t>
             </w:r>
           </w:p>
         </w:tc>
@@ -2013,6 +2360,103 @@
                 <w:szCs w:val="18"/>
               </w:rPr>
             </w:pPr>
+            <w:r>
+              <w:rPr>
+                <w:sz w:val="18"/>
+                <w:szCs w:val="18"/>
+              </w:rPr>
+              <w:t xml:space="preserve">Cerca </w:t>
+            </w:r>
+            <w:r>
+              <w:rPr>
+                <w:sz w:val="18"/>
+                <w:szCs w:val="18"/>
+              </w:rPr>
+              <w:t>i</w:t>
+            </w:r>
+            <w:r>
+              <w:rPr>
+                <w:sz w:val="18"/>
+                <w:szCs w:val="18"/>
+              </w:rPr>
+              <w:t xml:space="preserve">l conto corrente </w:t>
+            </w:r>
+            <w:r>
+              <w:rPr>
+                <w:sz w:val="18"/>
+                <w:szCs w:val="18"/>
+              </w:rPr>
+              <w:t xml:space="preserve">con </w:t>
+            </w:r>
+            <w:r>
+              <w:rPr>
+                <w:sz w:val="18"/>
+                <w:szCs w:val="18"/>
+              </w:rPr>
+              <w:t>l’</w:t>
+            </w:r>
+            <w:proofErr w:type="spellStart"/>
+            <w:r>
+              <w:rPr>
+                <w:sz w:val="18"/>
+                <w:szCs w:val="18"/>
+              </w:rPr>
+              <w:t>idContoCorrente</w:t>
+            </w:r>
+            <w:proofErr w:type="spellEnd"/>
+            <w:r>
+              <w:rPr>
+                <w:sz w:val="18"/>
+                <w:szCs w:val="18"/>
+              </w:rPr>
+              <w:t xml:space="preserve"> uguale a quello dato. Se viene trovato, restituisce l’oggetto </w:t>
+            </w:r>
+            <w:proofErr w:type="spellStart"/>
+            <w:r>
+              <w:rPr>
+                <w:sz w:val="18"/>
+                <w:szCs w:val="18"/>
+              </w:rPr>
+              <w:t>ContoCorrente</w:t>
+            </w:r>
+            <w:proofErr w:type="spellEnd"/>
+            <w:r>
+              <w:rPr>
+                <w:sz w:val="18"/>
+                <w:szCs w:val="18"/>
+              </w:rPr>
+              <w:t xml:space="preserve"> contente i dati</w:t>
+            </w:r>
+            <w:r>
+              <w:rPr>
+                <w:sz w:val="18"/>
+                <w:szCs w:val="18"/>
+              </w:rPr>
+              <w:t xml:space="preserve"> del conto</w:t>
+            </w:r>
+            <w:r>
+              <w:rPr>
+                <w:sz w:val="18"/>
+                <w:szCs w:val="18"/>
+              </w:rPr>
+              <w:t xml:space="preserve">. Altrimenti restituisce un’oggetto </w:t>
+            </w:r>
+            <w:proofErr w:type="spellStart"/>
+            <w:r>
+              <w:rPr>
+                <w:sz w:val="18"/>
+                <w:szCs w:val="18"/>
+              </w:rPr>
+              <w:t>ContoCorrente</w:t>
+            </w:r>
+            <w:proofErr w:type="spellEnd"/>
+            <w:r>
+              <w:rPr>
+                <w:sz w:val="18"/>
+                <w:szCs w:val="18"/>
+              </w:rPr>
+              <w:t xml:space="preserve"> con tutti gli attributi settati a Default. Questo avviene anche in caso di eccezioni.</w:t>
+            </w:r>
           </w:p>
         </w:tc>
         <w:tc>
@@ -2401,8 +2845,6 @@
               </w:rPr>
               <w:t xml:space="preserve"> username);</w:t>
             </w:r>
-            <w:bookmarkStart w:id="0" w:name="_GoBack"/>
-            <w:bookmarkEnd w:id="0"/>
           </w:p>
         </w:tc>
         <w:tc>
@@ -2670,15 +3112,146 @@
                 <w:color w:val="000000"/>
                 <w:sz w:val="16"/>
                 <w:szCs w:val="16"/>
-              </w:rPr>
-            </w:pPr>
+                <w:u w:val="single"/>
+              </w:rPr>
+            </w:pPr>
+            <w:proofErr w:type="spellStart"/>
+            <w:r>
+              <w:rPr>
+                <w:rFonts w:ascii="Consolas" w:hAnsi="Consolas" w:cs="Consolas"/>
+                <w:color w:val="000000"/>
+                <w:sz w:val="16"/>
+                <w:szCs w:val="16"/>
+                <w:u w:val="single"/>
+              </w:rPr>
+              <w:t>bool</w:t>
+            </w:r>
+            <w:proofErr w:type="spellEnd"/>
+            <w:r>
+              <w:rPr>
+                <w:rFonts w:ascii="Consolas" w:hAnsi="Consolas" w:cs="Consolas"/>
+                <w:color w:val="000000"/>
+                <w:sz w:val="16"/>
+                <w:szCs w:val="16"/>
+                <w:u w:val="single"/>
+              </w:rPr>
+              <w:t xml:space="preserve"> </w:t>
+            </w:r>
+            <w:proofErr w:type="spellStart"/>
+            <w:r>
+              <w:rPr>
+                <w:rFonts w:ascii="Consolas" w:hAnsi="Consolas" w:cs="Consolas"/>
+                <w:color w:val="000000"/>
+                <w:sz w:val="16"/>
+                <w:szCs w:val="16"/>
+                <w:u w:val="single"/>
+              </w:rPr>
+              <w:t>AggiungiMovimento</w:t>
+            </w:r>
+            <w:proofErr w:type="spellEnd"/>
+            <w:r>
+              <w:rPr>
+                <w:rFonts w:ascii="Consolas" w:hAnsi="Consolas" w:cs="Consolas"/>
+                <w:color w:val="000000"/>
+                <w:sz w:val="16"/>
+                <w:szCs w:val="16"/>
+                <w:u w:val="single"/>
+              </w:rPr>
+              <w:t xml:space="preserve"> (</w:t>
+            </w:r>
+            <w:r>
+              <w:rPr>
+                <w:rFonts w:ascii="Consolas" w:hAnsi="Consolas" w:cs="Consolas"/>
+                <w:color w:val="000000"/>
+                <w:sz w:val="16"/>
+                <w:szCs w:val="16"/>
+                <w:u w:val="single"/>
+              </w:rPr>
+              <w:t>committente, tipo, importo, beneficiario)</w:t>
+            </w:r>
           </w:p>
         </w:tc>
         <w:tc>
           <w:tcPr>
             <w:tcW w:w="4111" w:type="dxa"/>
           </w:tcPr>
-          <w:p/>
+          <w:p>
+            <w:r>
+              <w:t>Questo metodo fa 3 query:</w:t>
+            </w:r>
+          </w:p>
+          <w:p>
+            <w:pPr>
+              <w:pStyle w:val="Paragrafoelenco"/>
+              <w:numPr>
+                <w:ilvl w:val="0"/>
+                <w:numId w:val="13"/>
+              </w:numPr>
+            </w:pPr>
+            <w:r>
+              <w:t>Aggiunge il movimento</w:t>
+            </w:r>
+          </w:p>
+          <w:p>
+            <w:pPr>
+              <w:pStyle w:val="Paragrafoelenco"/>
+              <w:numPr>
+                <w:ilvl w:val="0"/>
+                <w:numId w:val="14"/>
+              </w:numPr>
+            </w:pPr>
+            <w:proofErr w:type="spellStart"/>
+            <w:r>
+              <w:t>idMovimento</w:t>
+            </w:r>
+            <w:proofErr w:type="spellEnd"/>
+            <w:r>
+              <w:t>: automatico</w:t>
+            </w:r>
+          </w:p>
+          <w:p>
+            <w:pPr>
+              <w:pStyle w:val="Paragrafoelenco"/>
+              <w:numPr>
+                <w:ilvl w:val="0"/>
+                <w:numId w:val="14"/>
+              </w:numPr>
+            </w:pPr>
+            <w:proofErr w:type="spellStart"/>
+            <w:r>
+              <w:t>DataOra</w:t>
+            </w:r>
+            <w:proofErr w:type="spellEnd"/>
+            <w:r>
+              <w:t>: automatico</w:t>
+            </w:r>
+          </w:p>
+          <w:p>
+            <w:pPr>
+              <w:pStyle w:val="Paragrafoelenco"/>
+              <w:numPr>
+                <w:ilvl w:val="0"/>
+                <w:numId w:val="13"/>
+              </w:numPr>
+            </w:pPr>
+            <w:r>
+              <w:t>Effettua il movimento per il committente</w:t>
+            </w:r>
+          </w:p>
+          <w:p>
+            <w:pPr>
+              <w:pStyle w:val="Paragrafoelenco"/>
+              <w:numPr>
+                <w:ilvl w:val="0"/>
+                <w:numId w:val="13"/>
+              </w:numPr>
+            </w:pPr>
+            <w:r>
+              <w:t>Effettua il movimento per il beneficiario</w:t>
+            </w:r>
+            <w:bookmarkStart w:id="0" w:name="_GoBack"/>
+            <w:bookmarkEnd w:id="0"/>
+          </w:p>
         </w:tc>
         <w:tc>
           <w:tcPr>
@@ -2938,9 +3511,95 @@
     </w:lvl>
   </w:abstractNum>
   <w:abstractNum w:abstractNumId="2" w15:restartNumberingAfterBreak="0">
+    <w:nsid w:val="10500C05"/>
+    <w:multiLevelType w:val="hybridMultilevel"/>
+    <w:tmpl w:val="887A492C"/>
+    <w:lvl w:ilvl="0" w:tplc="0410000F">
+      <w:start w:val="1"/>
+      <w:numFmt w:val="decimal"/>
+      <w:lvlText w:val="%1."/>
+      <w:lvlJc w:val="left"/>
+      <w:pPr>
+        <w:ind w:left="720" w:hanging="360"/>
+      </w:pPr>
+    </w:lvl>
+    <w:lvl w:ilvl="1" w:tplc="04100019" w:tentative="1">
+      <w:start w:val="1"/>
+      <w:numFmt w:val="lowerLetter"/>
+      <w:lvlText w:val="%2."/>
+      <w:lvlJc w:val="left"/>
+      <w:pPr>
+        <w:ind w:left="1440" w:hanging="360"/>
+      </w:pPr>
+    </w:lvl>
+    <w:lvl w:ilvl="2" w:tplc="0410001B" w:tentative="1">
+      <w:start w:val="1"/>
+      <w:numFmt w:val="lowerRoman"/>
+      <w:lvlText w:val="%3."/>
+      <w:lvlJc w:val="right"/>
+      <w:pPr>
+        <w:ind w:left="2160" w:hanging="180"/>
+      </w:pPr>
+    </w:lvl>
+    <w:lvl w:ilvl="3" w:tplc="0410000F" w:tentative="1">
+      <w:start w:val="1"/>
+      <w:numFmt w:val="decimal"/>
+      <w:lvlText w:val="%4."/>
+      <w:lvlJc w:val="left"/>
+      <w:pPr>
+        <w:ind w:left="2880" w:hanging="360"/>
+      </w:pPr>
+    </w:lvl>
+    <w:lvl w:ilvl="4" w:tplc="04100019" w:tentative="1">
+      <w:start w:val="1"/>
+      <w:numFmt w:val="lowerLetter"/>
+      <w:lvlText w:val="%5."/>
+      <w:lvlJc w:val="left"/>
+      <w:pPr>
+        <w:ind w:left="3600" w:hanging="360"/>
+      </w:pPr>
+    </w:lvl>
+    <w:lvl w:ilvl="5" w:tplc="0410001B" w:tentative="1">
+      <w:start w:val="1"/>
+      <w:numFmt w:val="lowerRoman"/>
+      <w:lvlText w:val="%6."/>
+      <w:lvlJc w:val="right"/>
+      <w:pPr>
+        <w:ind w:left="4320" w:hanging="180"/>
+      </w:pPr>
+    </w:lvl>
+    <w:lvl w:ilvl="6" w:tplc="0410000F" w:tentative="1">
+      <w:start w:val="1"/>
+      <w:numFmt w:val="decimal"/>
+      <w:lvlText w:val="%7."/>
+      <w:lvlJc w:val="left"/>
+      <w:pPr>
+        <w:ind w:left="5040" w:hanging="360"/>
+      </w:pPr>
+    </w:lvl>
+    <w:lvl w:ilvl="7" w:tplc="04100019" w:tentative="1">
+      <w:start w:val="1"/>
+      <w:numFmt w:val="lowerLetter"/>
+      <w:lvlText w:val="%8."/>
+      <w:lvlJc w:val="left"/>
+      <w:pPr>
+        <w:ind w:left="5760" w:hanging="360"/>
+      </w:pPr>
+    </w:lvl>
+    <w:lvl w:ilvl="8" w:tplc="0410001B" w:tentative="1">
+      <w:start w:val="1"/>
+      <w:numFmt w:val="lowerRoman"/>
+      <w:lvlText w:val="%9."/>
+      <w:lvlJc w:val="right"/>
+      <w:pPr>
+        <w:ind w:left="6480" w:hanging="180"/>
+      </w:pPr>
+    </w:lvl>
+  </w:abstractNum>
+  <w:abstractNum w:abstractNumId="3" w15:restartNumberingAfterBreak="0">
     <w:nsid w:val="15336E09"/>
     <w:multiLevelType w:val="hybridMultilevel"/>
-    <w:tmpl w:val="8F22B7B4"/>
+    <w:tmpl w:val="2E36265C"/>
     <w:lvl w:ilvl="0" w:tplc="04100001">
       <w:start w:val="1"/>
       <w:numFmt w:val="bullet"/>
@@ -3050,7 +3709,7 @@
       </w:rPr>
     </w:lvl>
   </w:abstractNum>
-  <w:abstractNum w:abstractNumId="3" w15:restartNumberingAfterBreak="0">
+  <w:abstractNum w:abstractNumId="4" w15:restartNumberingAfterBreak="0">
     <w:nsid w:val="1D1317E3"/>
     <w:multiLevelType w:val="hybridMultilevel"/>
     <w:tmpl w:val="2F32FC52"/>
@@ -3163,7 +3822,7 @@
       </w:rPr>
     </w:lvl>
   </w:abstractNum>
-  <w:abstractNum w:abstractNumId="4" w15:restartNumberingAfterBreak="0">
+  <w:abstractNum w:abstractNumId="5" w15:restartNumberingAfterBreak="0">
     <w:nsid w:val="23454325"/>
     <w:multiLevelType w:val="hybridMultilevel"/>
     <w:tmpl w:val="3BA496C6"/>
@@ -3276,7 +3935,120 @@
       </w:rPr>
     </w:lvl>
   </w:abstractNum>
-  <w:abstractNum w:abstractNumId="5" w15:restartNumberingAfterBreak="0">
+  <w:abstractNum w:abstractNumId="6" w15:restartNumberingAfterBreak="0">
+    <w:nsid w:val="30F60191"/>
+    <w:multiLevelType w:val="hybridMultilevel"/>
+    <w:tmpl w:val="9916767C"/>
+    <w:lvl w:ilvl="0" w:tplc="0410000B">
+      <w:start w:val="1"/>
+      <w:numFmt w:val="bullet"/>
+      <w:lvlText w:val=""/>
+      <w:lvlJc w:val="left"/>
+      <w:pPr>
+        <w:ind w:left="1440" w:hanging="360"/>
+      </w:pPr>
+      <w:rPr>
+        <w:rFonts w:ascii="Wingdings" w:hAnsi="Wingdings" w:hint="default"/>
+      </w:rPr>
+    </w:lvl>
+    <w:lvl w:ilvl="1" w:tplc="04100003" w:tentative="1">
+      <w:start w:val="1"/>
+      <w:numFmt w:val="bullet"/>
+      <w:lvlText w:val="o"/>
+      <w:lvlJc w:val="left"/>
+      <w:pPr>
+        <w:ind w:left="2160" w:hanging="360"/>
+      </w:pPr>
+      <w:rPr>
+        <w:rFonts w:ascii="Courier New" w:hAnsi="Courier New" w:cs="Courier New" w:hint="default"/>
+      </w:rPr>
+    </w:lvl>
+    <w:lvl w:ilvl="2" w:tplc="04100005" w:tentative="1">
+      <w:start w:val="1"/>
+      <w:numFmt w:val="bullet"/>
+      <w:lvlText w:val=""/>
+      <w:lvlJc w:val="left"/>
+      <w:pPr>
+        <w:ind w:left="2880" w:hanging="360"/>
+      </w:pPr>
+      <w:rPr>
+        <w:rFonts w:ascii="Wingdings" w:hAnsi="Wingdings" w:hint="default"/>
+      </w:rPr>
+    </w:lvl>
+    <w:lvl w:ilvl="3" w:tplc="04100001" w:tentative="1">
+      <w:start w:val="1"/>
+      <w:numFmt w:val="bullet"/>
+      <w:lvlText w:val=""/>
+      <w:lvlJc w:val="left"/>
+      <w:pPr>
+        <w:ind w:left="3600" w:hanging="360"/>
+      </w:pPr>
+      <w:rPr>
+        <w:rFonts w:ascii="Symbol" w:hAnsi="Symbol" w:hint="default"/>
+      </w:rPr>
+    </w:lvl>
+    <w:lvl w:ilvl="4" w:tplc="04100003" w:tentative="1">
+      <w:start w:val="1"/>
+      <w:numFmt w:val="bullet"/>
+      <w:lvlText w:val="o"/>
+      <w:lvlJc w:val="left"/>
+      <w:pPr>
+        <w:ind w:left="4320" w:hanging="360"/>
+      </w:pPr>
+      <w:rPr>
+        <w:rFonts w:ascii="Courier New" w:hAnsi="Courier New" w:cs="Courier New" w:hint="default"/>
+      </w:rPr>
+    </w:lvl>
+    <w:lvl w:ilvl="5" w:tplc="04100005" w:tentative="1">
+      <w:start w:val="1"/>
+      <w:numFmt w:val="bullet"/>
+      <w:lvlText w:val=""/>
+      <w:lvlJc w:val="left"/>
+      <w:pPr>
+        <w:ind w:left="5040" w:hanging="360"/>
+      </w:pPr>
+      <w:rPr>
+        <w:rFonts w:ascii="Wingdings" w:hAnsi="Wingdings" w:hint="default"/>
+      </w:rPr>
+    </w:lvl>
+    <w:lvl w:ilvl="6" w:tplc="04100001" w:tentative="1">
+      <w:start w:val="1"/>
+      <w:numFmt w:val="bullet"/>
+      <w:lvlText w:val=""/>
+      <w:lvlJc w:val="left"/>
+      <w:pPr>
+        <w:ind w:left="5760" w:hanging="360"/>
+      </w:pPr>
+      <w:rPr>
+        <w:rFonts w:ascii="Symbol" w:hAnsi="Symbol" w:hint="default"/>
+      </w:rPr>
+    </w:lvl>
+    <w:lvl w:ilvl="7" w:tplc="04100003" w:tentative="1">
+      <w:start w:val="1"/>
+      <w:numFmt w:val="bullet"/>
+      <w:lvlText w:val="o"/>
+      <w:lvlJc w:val="left"/>
+      <w:pPr>
+        <w:ind w:left="6480" w:hanging="360"/>
+      </w:pPr>
+      <w:rPr>
+        <w:rFonts w:ascii="Courier New" w:hAnsi="Courier New" w:cs="Courier New" w:hint="default"/>
+      </w:rPr>
+    </w:lvl>
+    <w:lvl w:ilvl="8" w:tplc="04100005" w:tentative="1">
+      <w:start w:val="1"/>
+      <w:numFmt w:val="bullet"/>
+      <w:lvlText w:val=""/>
+      <w:lvlJc w:val="left"/>
+      <w:pPr>
+        <w:ind w:left="7200" w:hanging="360"/>
+      </w:pPr>
+      <w:rPr>
+        <w:rFonts w:ascii="Wingdings" w:hAnsi="Wingdings" w:hint="default"/>
+      </w:rPr>
+    </w:lvl>
+  </w:abstractNum>
+  <w:abstractNum w:abstractNumId="7" w15:restartNumberingAfterBreak="0">
     <w:nsid w:val="3C7C1504"/>
     <w:multiLevelType w:val="hybridMultilevel"/>
     <w:tmpl w:val="F62A2FC2"/>
@@ -3389,7 +4161,120 @@
       </w:rPr>
     </w:lvl>
   </w:abstractNum>
-  <w:abstractNum w:abstractNumId="6" w15:restartNumberingAfterBreak="0">
+  <w:abstractNum w:abstractNumId="8" w15:restartNumberingAfterBreak="0">
+    <w:nsid w:val="3D5B1E8B"/>
+    <w:multiLevelType w:val="hybridMultilevel"/>
+    <w:tmpl w:val="ED0A5744"/>
+    <w:lvl w:ilvl="0" w:tplc="04100001">
+      <w:start w:val="1"/>
+      <w:numFmt w:val="bullet"/>
+      <w:lvlText w:val=""/>
+      <w:lvlJc w:val="left"/>
+      <w:pPr>
+        <w:ind w:left="720" w:hanging="360"/>
+      </w:pPr>
+      <w:rPr>
+        <w:rFonts w:ascii="Symbol" w:hAnsi="Symbol" w:hint="default"/>
+      </w:rPr>
+    </w:lvl>
+    <w:lvl w:ilvl="1" w:tplc="04100003" w:tentative="1">
+      <w:start w:val="1"/>
+      <w:numFmt w:val="bullet"/>
+      <w:lvlText w:val="o"/>
+      <w:lvlJc w:val="left"/>
+      <w:pPr>
+        <w:ind w:left="1440" w:hanging="360"/>
+      </w:pPr>
+      <w:rPr>
+        <w:rFonts w:ascii="Courier New" w:hAnsi="Courier New" w:cs="Courier New" w:hint="default"/>
+      </w:rPr>
+    </w:lvl>
+    <w:lvl w:ilvl="2" w:tplc="04100005" w:tentative="1">
+      <w:start w:val="1"/>
+      <w:numFmt w:val="bullet"/>
+      <w:lvlText w:val=""/>
+      <w:lvlJc w:val="left"/>
+      <w:pPr>
+        <w:ind w:left="2160" w:hanging="360"/>
+      </w:pPr>
+      <w:rPr>
+        <w:rFonts w:ascii="Wingdings" w:hAnsi="Wingdings" w:hint="default"/>
+      </w:rPr>
+    </w:lvl>
+    <w:lvl w:ilvl="3" w:tplc="04100001" w:tentative="1">
+      <w:start w:val="1"/>
+      <w:numFmt w:val="bullet"/>
+      <w:lvlText w:val=""/>
+      <w:lvlJc w:val="left"/>
+      <w:pPr>
+        <w:ind w:left="2880" w:hanging="360"/>
+      </w:pPr>
+      <w:rPr>
+        <w:rFonts w:ascii="Symbol" w:hAnsi="Symbol" w:hint="default"/>
+      </w:rPr>
+    </w:lvl>
+    <w:lvl w:ilvl="4" w:tplc="04100003" w:tentative="1">
+      <w:start w:val="1"/>
+      <w:numFmt w:val="bullet"/>
+      <w:lvlText w:val="o"/>
+      <w:lvlJc w:val="left"/>
+      <w:pPr>
+        <w:ind w:left="3600" w:hanging="360"/>
+      </w:pPr>
+      <w:rPr>
+        <w:rFonts w:ascii="Courier New" w:hAnsi="Courier New" w:cs="Courier New" w:hint="default"/>
+      </w:rPr>
+    </w:lvl>
+    <w:lvl w:ilvl="5" w:tplc="04100005" w:tentative="1">
+      <w:start w:val="1"/>
+      <w:numFmt w:val="bullet"/>
+      <w:lvlText w:val=""/>
+      <w:lvlJc w:val="left"/>
+      <w:pPr>
+        <w:ind w:left="4320" w:hanging="360"/>
+      </w:pPr>
+      <w:rPr>
+        <w:rFonts w:ascii="Wingdings" w:hAnsi="Wingdings" w:hint="default"/>
+      </w:rPr>
+    </w:lvl>
+    <w:lvl w:ilvl="6" w:tplc="04100001" w:tentative="1">
+      <w:start w:val="1"/>
+      <w:numFmt w:val="bullet"/>
+      <w:lvlText w:val=""/>
+      <w:lvlJc w:val="left"/>
+      <w:pPr>
+        <w:ind w:left="5040" w:hanging="360"/>
+      </w:pPr>
+      <w:rPr>
+        <w:rFonts w:ascii="Symbol" w:hAnsi="Symbol" w:hint="default"/>
+      </w:rPr>
+    </w:lvl>
+    <w:lvl w:ilvl="7" w:tplc="04100003" w:tentative="1">
+      <w:start w:val="1"/>
+      <w:numFmt w:val="bullet"/>
+      <w:lvlText w:val="o"/>
+      <w:lvlJc w:val="left"/>
+      <w:pPr>
+        <w:ind w:left="5760" w:hanging="360"/>
+      </w:pPr>
+      <w:rPr>
+        <w:rFonts w:ascii="Courier New" w:hAnsi="Courier New" w:cs="Courier New" w:hint="default"/>
+      </w:rPr>
+    </w:lvl>
+    <w:lvl w:ilvl="8" w:tplc="04100005" w:tentative="1">
+      <w:start w:val="1"/>
+      <w:numFmt w:val="bullet"/>
+      <w:lvlText w:val=""/>
+      <w:lvlJc w:val="left"/>
+      <w:pPr>
+        <w:ind w:left="6480" w:hanging="360"/>
+      </w:pPr>
+      <w:rPr>
+        <w:rFonts w:ascii="Wingdings" w:hAnsi="Wingdings" w:hint="default"/>
+      </w:rPr>
+    </w:lvl>
+  </w:abstractNum>
+  <w:abstractNum w:abstractNumId="9" w15:restartNumberingAfterBreak="0">
     <w:nsid w:val="46AB5BE8"/>
     <w:multiLevelType w:val="hybridMultilevel"/>
     <w:tmpl w:val="1F80CE80"/>
@@ -3502,7 +4387,120 @@
       </w:rPr>
     </w:lvl>
   </w:abstractNum>
-  <w:abstractNum w:abstractNumId="7" w15:restartNumberingAfterBreak="0">
+  <w:abstractNum w:abstractNumId="10" w15:restartNumberingAfterBreak="0">
+    <w:nsid w:val="47710835"/>
+    <w:multiLevelType w:val="hybridMultilevel"/>
+    <w:tmpl w:val="F7D44206"/>
+    <w:lvl w:ilvl="0" w:tplc="04100001">
+      <w:start w:val="1"/>
+      <w:numFmt w:val="bullet"/>
+      <w:lvlText w:val=""/>
+      <w:lvlJc w:val="left"/>
+      <w:pPr>
+        <w:ind w:left="720" w:hanging="360"/>
+      </w:pPr>
+      <w:rPr>
+        <w:rFonts w:ascii="Symbol" w:hAnsi="Symbol" w:hint="default"/>
+      </w:rPr>
+    </w:lvl>
+    <w:lvl w:ilvl="1" w:tplc="04100003" w:tentative="1">
+      <w:start w:val="1"/>
+      <w:numFmt w:val="bullet"/>
+      <w:lvlText w:val="o"/>
+      <w:lvlJc w:val="left"/>
+      <w:pPr>
+        <w:ind w:left="1440" w:hanging="360"/>
+      </w:pPr>
+      <w:rPr>
+        <w:rFonts w:ascii="Courier New" w:hAnsi="Courier New" w:cs="Courier New" w:hint="default"/>
+      </w:rPr>
+    </w:lvl>
+    <w:lvl w:ilvl="2" w:tplc="04100005" w:tentative="1">
+      <w:start w:val="1"/>
+      <w:numFmt w:val="bullet"/>
+      <w:lvlText w:val=""/>
+      <w:lvlJc w:val="left"/>
+      <w:pPr>
+        <w:ind w:left="2160" w:hanging="360"/>
+      </w:pPr>
+      <w:rPr>
+        <w:rFonts w:ascii="Wingdings" w:hAnsi="Wingdings" w:hint="default"/>
+      </w:rPr>
+    </w:lvl>
+    <w:lvl w:ilvl="3" w:tplc="04100001" w:tentative="1">
+      <w:start w:val="1"/>
+      <w:numFmt w:val="bullet"/>
+      <w:lvlText w:val=""/>
+      <w:lvlJc w:val="left"/>
+      <w:pPr>
+        <w:ind w:left="2880" w:hanging="360"/>
+      </w:pPr>
+      <w:rPr>
+        <w:rFonts w:ascii="Symbol" w:hAnsi="Symbol" w:hint="default"/>
+      </w:rPr>
+    </w:lvl>
+    <w:lvl w:ilvl="4" w:tplc="04100003" w:tentative="1">
+      <w:start w:val="1"/>
+      <w:numFmt w:val="bullet"/>
+      <w:lvlText w:val="o"/>
+      <w:lvlJc w:val="left"/>
+      <w:pPr>
+        <w:ind w:left="3600" w:hanging="360"/>
+      </w:pPr>
+      <w:rPr>
+        <w:rFonts w:ascii="Courier New" w:hAnsi="Courier New" w:cs="Courier New" w:hint="default"/>
+      </w:rPr>
+    </w:lvl>
+    <w:lvl w:ilvl="5" w:tplc="04100005" w:tentative="1">
+      <w:start w:val="1"/>
+      <w:numFmt w:val="bullet"/>
+      <w:lvlText w:val=""/>
+      <w:lvlJc w:val="left"/>
+      <w:pPr>
+        <w:ind w:left="4320" w:hanging="360"/>
+      </w:pPr>
+      <w:rPr>
+        <w:rFonts w:ascii="Wingdings" w:hAnsi="Wingdings" w:hint="default"/>
+      </w:rPr>
+    </w:lvl>
+    <w:lvl w:ilvl="6" w:tplc="04100001" w:tentative="1">
+      <w:start w:val="1"/>
+      <w:numFmt w:val="bullet"/>
+      <w:lvlText w:val=""/>
+      <w:lvlJc w:val="left"/>
+      <w:pPr>
+        <w:ind w:left="5040" w:hanging="360"/>
+      </w:pPr>
+      <w:rPr>
+        <w:rFonts w:ascii="Symbol" w:hAnsi="Symbol" w:hint="default"/>
+      </w:rPr>
+    </w:lvl>
+    <w:lvl w:ilvl="7" w:tplc="04100003" w:tentative="1">
+      <w:start w:val="1"/>
+      <w:numFmt w:val="bullet"/>
+      <w:lvlText w:val="o"/>
+      <w:lvlJc w:val="left"/>
+      <w:pPr>
+        <w:ind w:left="5760" w:hanging="360"/>
+      </w:pPr>
+      <w:rPr>
+        <w:rFonts w:ascii="Courier New" w:hAnsi="Courier New" w:cs="Courier New" w:hint="default"/>
+      </w:rPr>
+    </w:lvl>
+    <w:lvl w:ilvl="8" w:tplc="04100005" w:tentative="1">
+      <w:start w:val="1"/>
+      <w:numFmt w:val="bullet"/>
+      <w:lvlText w:val=""/>
+      <w:lvlJc w:val="left"/>
+      <w:pPr>
+        <w:ind w:left="6480" w:hanging="360"/>
+      </w:pPr>
+      <w:rPr>
+        <w:rFonts w:ascii="Wingdings" w:hAnsi="Wingdings" w:hint="default"/>
+      </w:rPr>
+    </w:lvl>
+  </w:abstractNum>
+  <w:abstractNum w:abstractNumId="11" w15:restartNumberingAfterBreak="0">
     <w:nsid w:val="5F7E3D32"/>
     <w:multiLevelType w:val="hybridMultilevel"/>
     <w:tmpl w:val="BEA43E38"/>
@@ -3615,7 +4613,93 @@
       </w:rPr>
     </w:lvl>
   </w:abstractNum>
-  <w:abstractNum w:abstractNumId="8" w15:restartNumberingAfterBreak="0">
+  <w:abstractNum w:abstractNumId="12" w15:restartNumberingAfterBreak="0">
+    <w:nsid w:val="6B24165B"/>
+    <w:multiLevelType w:val="hybridMultilevel"/>
+    <w:tmpl w:val="7D6C2F10"/>
+    <w:lvl w:ilvl="0" w:tplc="0410000F">
+      <w:start w:val="1"/>
+      <w:numFmt w:val="decimal"/>
+      <w:lvlText w:val="%1."/>
+      <w:lvlJc w:val="left"/>
+      <w:pPr>
+        <w:ind w:left="720" w:hanging="360"/>
+      </w:pPr>
+    </w:lvl>
+    <w:lvl w:ilvl="1" w:tplc="04100019" w:tentative="1">
+      <w:start w:val="1"/>
+      <w:numFmt w:val="lowerLetter"/>
+      <w:lvlText w:val="%2."/>
+      <w:lvlJc w:val="left"/>
+      <w:pPr>
+        <w:ind w:left="1440" w:hanging="360"/>
+      </w:pPr>
+    </w:lvl>
+    <w:lvl w:ilvl="2" w:tplc="0410001B" w:tentative="1">
+      <w:start w:val="1"/>
+      <w:numFmt w:val="lowerRoman"/>
+      <w:lvlText w:val="%3."/>
+      <w:lvlJc w:val="right"/>
+      <w:pPr>
+        <w:ind w:left="2160" w:hanging="180"/>
+      </w:pPr>
+    </w:lvl>
+    <w:lvl w:ilvl="3" w:tplc="0410000F" w:tentative="1">
+      <w:start w:val="1"/>
+      <w:numFmt w:val="decimal"/>
+      <w:lvlText w:val="%4."/>
+      <w:lvlJc w:val="left"/>
+      <w:pPr>
+        <w:ind w:left="2880" w:hanging="360"/>
+      </w:pPr>
+    </w:lvl>
+    <w:lvl w:ilvl="4" w:tplc="04100019" w:tentative="1">
+      <w:start w:val="1"/>
+      <w:numFmt w:val="lowerLetter"/>
+      <w:lvlText w:val="%5."/>
+      <w:lvlJc w:val="left"/>
+      <w:pPr>
+        <w:ind w:left="3600" w:hanging="360"/>
+      </w:pPr>
+    </w:lvl>
+    <w:lvl w:ilvl="5" w:tplc="0410001B" w:tentative="1">
+      <w:start w:val="1"/>
+      <w:numFmt w:val="lowerRoman"/>
+      <w:lvlText w:val="%6."/>
+      <w:lvlJc w:val="right"/>
+      <w:pPr>
+        <w:ind w:left="4320" w:hanging="180"/>
+      </w:pPr>
+    </w:lvl>
+    <w:lvl w:ilvl="6" w:tplc="0410000F" w:tentative="1">
+      <w:start w:val="1"/>
+      <w:numFmt w:val="decimal"/>
+      <w:lvlText w:val="%7."/>
+      <w:lvlJc w:val="left"/>
+      <w:pPr>
+        <w:ind w:left="5040" w:hanging="360"/>
+      </w:pPr>
+    </w:lvl>
+    <w:lvl w:ilvl="7" w:tplc="04100019" w:tentative="1">
+      <w:start w:val="1"/>
+      <w:numFmt w:val="lowerLetter"/>
+      <w:lvlText w:val="%8."/>
+      <w:lvlJc w:val="left"/>
+      <w:pPr>
+        <w:ind w:left="5760" w:hanging="360"/>
+      </w:pPr>
+    </w:lvl>
+    <w:lvl w:ilvl="8" w:tplc="0410001B" w:tentative="1">
+      <w:start w:val="1"/>
+      <w:numFmt w:val="lowerRoman"/>
+      <w:lvlText w:val="%9."/>
+      <w:lvlJc w:val="right"/>
+      <w:pPr>
+        <w:ind w:left="6480" w:hanging="180"/>
+      </w:pPr>
+    </w:lvl>
+  </w:abstractNum>
+  <w:abstractNum w:abstractNumId="13" w15:restartNumberingAfterBreak="0">
     <w:nsid w:val="71BD1DD7"/>
     <w:multiLevelType w:val="hybridMultilevel"/>
     <w:tmpl w:val="DE7A67D4"/>
@@ -3702,31 +4786,46 @@
     </w:lvl>
   </w:abstractNum>
   <w:num w:numId="1">
-    <w:abstractNumId w:val="3"/>
+    <w:abstractNumId w:val="4"/>
   </w:num>
   <w:num w:numId="2">
-    <w:abstractNumId w:val="4"/>
+    <w:abstractNumId w:val="5"/>
   </w:num>
   <w:num w:numId="3">
-    <w:abstractNumId w:val="7"/>
+    <w:abstractNumId w:val="11"/>
   </w:num>
   <w:num w:numId="4">
     <w:abstractNumId w:val="0"/>
   </w:num>
   <w:num w:numId="5">
-    <w:abstractNumId w:val="6"/>
+    <w:abstractNumId w:val="9"/>
   </w:num>
   <w:num w:numId="6">
-    <w:abstractNumId w:val="2"/>
+    <w:abstractNumId w:val="3"/>
   </w:num>
   <w:num w:numId="7">
-    <w:abstractNumId w:val="5"/>
+    <w:abstractNumId w:val="7"/>
   </w:num>
   <w:num w:numId="8">
-    <w:abstractNumId w:val="8"/>
+    <w:abstractNumId w:val="13"/>
   </w:num>
   <w:num w:numId="9">
     <w:abstractNumId w:val="1"/>
+  </w:num>
+  <w:num w:numId="10">
+    <w:abstractNumId w:val="8"/>
+  </w:num>
+  <w:num w:numId="11">
+    <w:abstractNumId w:val="10"/>
+  </w:num>
+  <w:num w:numId="12">
+    <w:abstractNumId w:val="2"/>
+  </w:num>
+  <w:num w:numId="13">
+    <w:abstractNumId w:val="12"/>
+  </w:num>
+  <w:num w:numId="14">
+    <w:abstractNumId w:val="6"/>
   </w:num>
 </w:numbering>
 </file>

</xml_diff>

<commit_message>
Mancano i metodi per i Movimenti
</commit_message>
<xml_diff>
--- a/metodi.docx
+++ b/metodi.docx
@@ -2594,6 +2594,7 @@
         <w:tc>
           <w:tcPr>
             <w:tcW w:w="4111" w:type="dxa"/>
+            <w:shd w:val="clear" w:color="auto" w:fill="ED7D31" w:themeFill="accent2"/>
           </w:tcPr>
           <w:p>
             <w:pPr>
@@ -2607,6 +2608,7 @@
         <w:tc>
           <w:tcPr>
             <w:tcW w:w="1417" w:type="dxa"/>
+            <w:shd w:val="clear" w:color="auto" w:fill="ED7D31" w:themeFill="accent2"/>
           </w:tcPr>
           <w:p>
             <w:pPr>
@@ -2729,6 +2731,7 @@
         <w:tc>
           <w:tcPr>
             <w:tcW w:w="4111" w:type="dxa"/>
+            <w:shd w:val="clear" w:color="auto" w:fill="ED7D31" w:themeFill="accent2"/>
           </w:tcPr>
           <w:p>
             <w:pPr>
@@ -2742,6 +2745,7 @@
         <w:tc>
           <w:tcPr>
             <w:tcW w:w="1417" w:type="dxa"/>
+            <w:shd w:val="clear" w:color="auto" w:fill="ED7D31" w:themeFill="accent2"/>
           </w:tcPr>
           <w:p>
             <w:pPr>
@@ -3053,6 +3057,106 @@
                 <w:szCs w:val="18"/>
               </w:rPr>
             </w:pPr>
+            <w:proofErr w:type="spellStart"/>
+            <w:r>
+              <w:rPr>
+                <w:rFonts w:ascii="Consolas" w:hAnsi="Consolas" w:cs="Consolas"/>
+                <w:color w:val="0000FF"/>
+                <w:sz w:val="18"/>
+                <w:szCs w:val="18"/>
+              </w:rPr>
+              <w:t>s</w:t>
+            </w:r>
+            <w:r>
+              <w:rPr>
+                <w:rFonts w:ascii="Consolas" w:hAnsi="Consolas" w:cs="Consolas"/>
+                <w:color w:val="0000FF"/>
+                <w:sz w:val="18"/>
+                <w:szCs w:val="18"/>
+              </w:rPr>
+              <w:t>tring</w:t>
+            </w:r>
+            <w:proofErr w:type="spellEnd"/>
+            <w:r>
+              <w:rPr>
+                <w:rFonts w:ascii="Consolas" w:hAnsi="Consolas" w:cs="Consolas"/>
+                <w:color w:val="000000"/>
+                <w:sz w:val="18"/>
+                <w:szCs w:val="18"/>
+              </w:rPr>
+              <w:t xml:space="preserve"> </w:t>
+            </w:r>
+            <w:proofErr w:type="spellStart"/>
+            <w:proofErr w:type="gramStart"/>
+            <w:r>
+              <w:rPr>
+                <w:rFonts w:ascii="Consolas" w:hAnsi="Consolas" w:cs="Consolas"/>
+                <w:color w:val="000000"/>
+                <w:sz w:val="18"/>
+                <w:szCs w:val="18"/>
+              </w:rPr>
+              <w:t>GetNameFiliale</w:t>
+            </w:r>
+            <w:proofErr w:type="spellEnd"/>
+            <w:r>
+              <w:rPr>
+                <w:rFonts w:ascii="Consolas" w:hAnsi="Consolas" w:cs="Consolas"/>
+                <w:color w:val="000000"/>
+                <w:sz w:val="18"/>
+                <w:szCs w:val="18"/>
+              </w:rPr>
+              <w:t>(</w:t>
+            </w:r>
+            <w:proofErr w:type="spellStart"/>
+            <w:proofErr w:type="gramEnd"/>
+            <w:r>
+              <w:rPr>
+                <w:rFonts w:ascii="Consolas" w:hAnsi="Consolas" w:cs="Consolas"/>
+                <w:color w:val="0000FF"/>
+                <w:sz w:val="18"/>
+                <w:szCs w:val="18"/>
+              </w:rPr>
+              <w:t>string</w:t>
+            </w:r>
+            <w:proofErr w:type="spellEnd"/>
+            <w:r>
+              <w:rPr>
+                <w:rFonts w:ascii="Consolas" w:hAnsi="Consolas" w:cs="Consolas"/>
+                <w:color w:val="000000"/>
+                <w:sz w:val="18"/>
+                <w:szCs w:val="18"/>
+              </w:rPr>
+              <w:t xml:space="preserve"> </w:t>
+            </w:r>
+            <w:proofErr w:type="spellStart"/>
+            <w:r>
+              <w:rPr>
+                <w:rFonts w:ascii="Consolas" w:hAnsi="Consolas" w:cs="Consolas"/>
+                <w:color w:val="000000"/>
+                <w:sz w:val="18"/>
+                <w:szCs w:val="18"/>
+              </w:rPr>
+              <w:t>idFiliale</w:t>
+            </w:r>
+            <w:proofErr w:type="spellEnd"/>
+            <w:r>
+              <w:rPr>
+                <w:rFonts w:ascii="Consolas" w:hAnsi="Consolas" w:cs="Consolas"/>
+                <w:color w:val="000000"/>
+                <w:sz w:val="18"/>
+                <w:szCs w:val="18"/>
+              </w:rPr>
+              <w:t>)</w:t>
+            </w:r>
+            <w:r>
+              <w:rPr>
+                <w:rFonts w:ascii="Consolas" w:hAnsi="Consolas" w:cs="Consolas"/>
+                <w:color w:val="000000"/>
+                <w:sz w:val="18"/>
+                <w:szCs w:val="18"/>
+              </w:rPr>
+              <w:t>;</w:t>
+            </w:r>
           </w:p>
         </w:tc>
         <w:tc>
@@ -3249,9 +3353,193 @@
             <w:r>
               <w:t>Effettua il movimento per il beneficiario</w:t>
             </w:r>
-            <w:bookmarkStart w:id="0" w:name="_GoBack"/>
-            <w:bookmarkEnd w:id="0"/>
-          </w:p>
+          </w:p>
+        </w:tc>
+        <w:tc>
+          <w:tcPr>
+            <w:tcW w:w="1417" w:type="dxa"/>
+          </w:tcPr>
+          <w:p/>
+        </w:tc>
+      </w:tr>
+      <w:tr>
+        <w:tc>
+          <w:tcPr>
+            <w:tcW w:w="4248" w:type="dxa"/>
+            <w:vAlign w:val="center"/>
+          </w:tcPr>
+          <w:p>
+            <w:pPr>
+              <w:rPr>
+                <w:rFonts w:ascii="Consolas" w:hAnsi="Consolas" w:cs="Consolas"/>
+                <w:color w:val="000000"/>
+                <w:sz w:val="16"/>
+                <w:szCs w:val="16"/>
+                <w:u w:val="single"/>
+              </w:rPr>
+            </w:pPr>
+          </w:p>
+        </w:tc>
+        <w:tc>
+          <w:tcPr>
+            <w:tcW w:w="4111" w:type="dxa"/>
+          </w:tcPr>
+          <w:p/>
+        </w:tc>
+        <w:tc>
+          <w:tcPr>
+            <w:tcW w:w="1417" w:type="dxa"/>
+          </w:tcPr>
+          <w:p/>
+        </w:tc>
+      </w:tr>
+      <w:tr>
+        <w:tc>
+          <w:tcPr>
+            <w:tcW w:w="4248" w:type="dxa"/>
+            <w:vAlign w:val="center"/>
+          </w:tcPr>
+          <w:p>
+            <w:pPr>
+              <w:rPr>
+                <w:rFonts w:ascii="Consolas" w:hAnsi="Consolas" w:cs="Consolas"/>
+                <w:color w:val="000000"/>
+                <w:sz w:val="16"/>
+                <w:szCs w:val="16"/>
+                <w:u w:val="single"/>
+              </w:rPr>
+            </w:pPr>
+          </w:p>
+        </w:tc>
+        <w:tc>
+          <w:tcPr>
+            <w:tcW w:w="4111" w:type="dxa"/>
+          </w:tcPr>
+          <w:p/>
+        </w:tc>
+        <w:tc>
+          <w:tcPr>
+            <w:tcW w:w="1417" w:type="dxa"/>
+          </w:tcPr>
+          <w:p/>
+        </w:tc>
+      </w:tr>
+      <w:tr>
+        <w:tc>
+          <w:tcPr>
+            <w:tcW w:w="4248" w:type="dxa"/>
+            <w:vAlign w:val="center"/>
+          </w:tcPr>
+          <w:p>
+            <w:pPr>
+              <w:rPr>
+                <w:rFonts w:ascii="Consolas" w:hAnsi="Consolas" w:cs="Consolas"/>
+                <w:color w:val="000000"/>
+                <w:sz w:val="16"/>
+                <w:szCs w:val="16"/>
+                <w:u w:val="single"/>
+              </w:rPr>
+            </w:pPr>
+          </w:p>
+        </w:tc>
+        <w:tc>
+          <w:tcPr>
+            <w:tcW w:w="4111" w:type="dxa"/>
+          </w:tcPr>
+          <w:p/>
+        </w:tc>
+        <w:tc>
+          <w:tcPr>
+            <w:tcW w:w="1417" w:type="dxa"/>
+          </w:tcPr>
+          <w:p/>
+        </w:tc>
+      </w:tr>
+      <w:tr>
+        <w:tc>
+          <w:tcPr>
+            <w:tcW w:w="4248" w:type="dxa"/>
+            <w:vAlign w:val="center"/>
+          </w:tcPr>
+          <w:p>
+            <w:pPr>
+              <w:rPr>
+                <w:rFonts w:ascii="Consolas" w:hAnsi="Consolas" w:cs="Consolas"/>
+                <w:color w:val="000000"/>
+                <w:sz w:val="16"/>
+                <w:szCs w:val="16"/>
+                <w:u w:val="single"/>
+              </w:rPr>
+            </w:pPr>
+          </w:p>
+        </w:tc>
+        <w:tc>
+          <w:tcPr>
+            <w:tcW w:w="4111" w:type="dxa"/>
+          </w:tcPr>
+          <w:p/>
+        </w:tc>
+        <w:tc>
+          <w:tcPr>
+            <w:tcW w:w="1417" w:type="dxa"/>
+          </w:tcPr>
+          <w:p/>
+        </w:tc>
+      </w:tr>
+      <w:tr>
+        <w:tc>
+          <w:tcPr>
+            <w:tcW w:w="4248" w:type="dxa"/>
+            <w:vAlign w:val="center"/>
+          </w:tcPr>
+          <w:p>
+            <w:pPr>
+              <w:rPr>
+                <w:rFonts w:ascii="Consolas" w:hAnsi="Consolas" w:cs="Consolas"/>
+                <w:color w:val="000000"/>
+                <w:sz w:val="16"/>
+                <w:szCs w:val="16"/>
+                <w:u w:val="single"/>
+              </w:rPr>
+            </w:pPr>
+          </w:p>
+        </w:tc>
+        <w:tc>
+          <w:tcPr>
+            <w:tcW w:w="4111" w:type="dxa"/>
+          </w:tcPr>
+          <w:p/>
+        </w:tc>
+        <w:tc>
+          <w:tcPr>
+            <w:tcW w:w="1417" w:type="dxa"/>
+          </w:tcPr>
+          <w:p/>
+        </w:tc>
+      </w:tr>
+      <w:tr>
+        <w:tc>
+          <w:tcPr>
+            <w:tcW w:w="4248" w:type="dxa"/>
+            <w:vAlign w:val="center"/>
+          </w:tcPr>
+          <w:p>
+            <w:pPr>
+              <w:rPr>
+                <w:rFonts w:ascii="Consolas" w:hAnsi="Consolas" w:cs="Consolas"/>
+                <w:color w:val="000000"/>
+                <w:sz w:val="16"/>
+                <w:szCs w:val="16"/>
+                <w:u w:val="single"/>
+              </w:rPr>
+            </w:pPr>
+          </w:p>
+        </w:tc>
+        <w:tc>
+          <w:tcPr>
+            <w:tcW w:w="4111" w:type="dxa"/>
+          </w:tcPr>
+          <w:p/>
         </w:tc>
         <w:tc>
           <w:tcPr>
@@ -3271,6 +3559,8 @@
         </w:rPr>
         <w:t xml:space="preserve">        </w:t>
       </w:r>
+      <w:bookmarkStart w:id="0" w:name="_GoBack"/>
+      <w:bookmarkEnd w:id="0"/>
     </w:p>
     <w:sectPr>
       <w:pgSz w:w="11906" w:h="16838"/>

</xml_diff>